<commit_message>
Update chinese version of CV
</commit_message>
<xml_diff>
--- a/Liang's CV (Chinese).docx
+++ b/Liang's CV (Chinese).docx
@@ -88,11 +88,33 @@
             </w:pPr>
             <w:r>
               <w:rPr>
-                <w:rFonts w:ascii="Microsoft YaHei Bold" w:eastAsia="Microsoft YaHei Bold" w:hAnsi="Microsoft YaHei Bold" w:cs="Microsoft Sans Serif"/>
-                <w:sz w:val="26"/>
-                <w:szCs w:val="26"/>
-              </w:rPr>
-              <w:t>0044 07706223454</w:t>
+                <w:rFonts w:ascii="Microsoft YaHei Bold" w:eastAsia="Microsoft YaHei Bold" w:hAnsi="Microsoft YaHei Bold" w:cs="Arial"/>
+                <w:bCs/>
+              </w:rPr>
+              <w:t>(</w:t>
+            </w:r>
+            <w:r>
+              <w:rPr>
+                <w:rFonts w:ascii="Microsoft YaHei Bold" w:eastAsia="Microsoft YaHei Bold" w:hAnsi="Microsoft YaHei Bold" w:cs="Arial" w:hint="eastAsia"/>
+                <w:bCs/>
+              </w:rPr>
+              <w:t>我目前在海外，将于2014年12月底回国。</w:t>
+            </w:r>
+            <w:r>
+              <w:rPr>
+                <w:rFonts w:ascii="Microsoft YaHei Bold" w:eastAsia="Microsoft YaHei Bold" w:hAnsi="Microsoft YaHei Bold" w:cs="Arial" w:hint="eastAsia"/>
+                <w:bCs/>
+              </w:rPr>
+              <w:t>请发邮件联系，多谢。</w:t>
+            </w:r>
+            <w:bookmarkStart w:id="0" w:name="_GoBack"/>
+            <w:bookmarkEnd w:id="0"/>
+            <w:r>
+              <w:rPr>
+                <w:rFonts w:ascii="Microsoft YaHei Bold" w:eastAsia="Microsoft YaHei Bold" w:hAnsi="Microsoft YaHei Bold" w:cs="Arial"/>
+                <w:bCs/>
+              </w:rPr>
+              <w:t>)</w:t>
             </w:r>
           </w:p>
           <w:p>
@@ -100,13 +122,8 @@
               <w:jc w:val="center"/>
               <w:rPr>
                 <w:rFonts w:ascii="Microsoft YaHei Bold" w:eastAsia="Microsoft YaHei Bold" w:hAnsi="Microsoft YaHei Bold" w:cs="Microsoft Sans Serif"/>
-                <w:b/>
-                <w:bCs/>
-                <w:i/>
-                <w:iCs/>
-                <w:sz w:val="24"/>
-                <w:szCs w:val="24"/>
-                <w:u w:val="single"/>
+                <w:sz w:val="26"/>
+                <w:szCs w:val="26"/>
               </w:rPr>
             </w:pPr>
             <w:proofErr w:type="gramStart"/>
@@ -1773,15 +1790,7 @@
         <w:rPr>
           <w:rFonts w:ascii="Microsoft YaHei Bold" w:eastAsia="Microsoft YaHei Bold" w:hAnsi="Microsoft YaHei Bold" w:cs="Arial" w:hint="eastAsia"/>
         </w:rPr>
-        <w:t>一个桌面程序，可以收集通过本地网卡的数据报并进行分</w:t>
-      </w:r>
-      <w:bookmarkStart w:id="0" w:name="_GoBack"/>
-      <w:bookmarkEnd w:id="0"/>
-      <w:r>
-        <w:rPr>
-          <w:rFonts w:ascii="Microsoft YaHei Bold" w:eastAsia="Microsoft YaHei Bold" w:hAnsi="Microsoft YaHei Bold" w:cs="Arial" w:hint="eastAsia"/>
-        </w:rPr>
-        <w:t>析。使用c和</w:t>
+        <w:t>一个桌面程序，可以收集通过本地网卡的数据报并进行分析。使用c和</w:t>
       </w:r>
       <w:proofErr w:type="spellStart"/>
       <w:r>
@@ -2050,6 +2059,16 @@
               </w:rPr>
               <w:t xml:space="preserve">, HTML5. </w:t>
             </w:r>
+          </w:p>
+          <w:p>
+            <w:pPr>
+              <w:ind w:right="282"/>
+              <w:jc w:val="both"/>
+              <w:rPr>
+                <w:rFonts w:ascii="Microsoft YaHei Bold" w:eastAsia="Microsoft YaHei Bold" w:hAnsi="Microsoft YaHei Bold" w:cs="Arial"/>
+                <w:bCs/>
+              </w:rPr>
+            </w:pPr>
           </w:p>
         </w:tc>
       </w:tr>

</xml_diff>

<commit_message>
change mobile to Chinese
</commit_message>
<xml_diff>
--- a/Liang's CV (Chinese).docx
+++ b/Liang's CV (Chinese).docx
@@ -88,25 +88,14 @@
             </w:pPr>
             <w:r>
               <w:rPr>
-                <w:rFonts w:ascii="Microsoft YaHei Bold" w:eastAsia="Microsoft YaHei Bold" w:hAnsi="Microsoft YaHei Bold" w:cs="Arial"/>
-                <w:bCs/>
+                <w:rFonts w:ascii="Microsoft YaHei Bold" w:eastAsia="Microsoft YaHei Bold" w:hAnsi="Microsoft YaHei Bold" w:cs="Microsoft Sans Serif"/>
+                <w:sz w:val="26"/>
+                <w:szCs w:val="26"/>
               </w:rPr>
-              <w:t>(</w:t>
+              <w:t>13916696457</w:t>
             </w:r>
-            <w:r>
-              <w:rPr>
-                <w:rFonts w:ascii="Microsoft YaHei Bold" w:eastAsia="Microsoft YaHei Bold" w:hAnsi="Microsoft YaHei Bold" w:cs="Arial" w:hint="eastAsia"/>
-                <w:bCs/>
-              </w:rPr>
-              <w:t>我目前在海外，将于2014年12月底回国。请发邮件联系，多谢。</w:t>
-            </w:r>
-            <w:r>
-              <w:rPr>
-                <w:rFonts w:ascii="Microsoft YaHei Bold" w:eastAsia="Microsoft YaHei Bold" w:hAnsi="Microsoft YaHei Bold" w:cs="Arial"/>
-                <w:bCs/>
-              </w:rPr>
-              <w:t>)</w:t>
-            </w:r>
+            <w:bookmarkStart w:id="0" w:name="_GoBack"/>
+            <w:bookmarkEnd w:id="0"/>
           </w:p>
           <w:p>
             <w:pPr>
@@ -117,16 +106,22 @@
                 <w:szCs w:val="26"/>
               </w:rPr>
             </w:pPr>
-            <w:proofErr w:type="gramStart"/>
             <w:r>
               <w:rPr>
                 <w:rFonts w:ascii="Microsoft YaHei Bold" w:eastAsia="Microsoft YaHei Bold" w:hAnsi="Microsoft YaHei Bold" w:cs="Microsoft Sans Serif"/>
                 <w:sz w:val="26"/>
                 <w:szCs w:val="26"/>
               </w:rPr>
-              <w:t>liang1990.shang@gmail.com</w:t>
+              <w:t>liang.shang@outlook</w:t>
             </w:r>
-            <w:proofErr w:type="gramEnd"/>
+            <w:r>
+              <w:rPr>
+                <w:rFonts w:ascii="Microsoft YaHei Bold" w:eastAsia="Microsoft YaHei Bold" w:hAnsi="Microsoft YaHei Bold" w:cs="Microsoft Sans Serif"/>
+                <w:sz w:val="26"/>
+                <w:szCs w:val="26"/>
+              </w:rPr>
+              <w:t>.com</w:t>
+            </w:r>
           </w:p>
         </w:tc>
       </w:tr>
@@ -910,35 +905,7 @@
         <w:rPr>
           <w:rFonts w:ascii="Microsoft YaHei Bold" w:eastAsia="Microsoft YaHei Bold" w:hAnsi="Microsoft YaHei Bold" w:cs="Arial" w:hint="eastAsia"/>
         </w:rPr>
-        <w:t xml:space="preserve"> 帮助R&amp;D人员管理物料、BOM、文档和变更号的基于B/S架构的系统。由Java实现，使用Spring和</w:t>
-      </w:r>
-      <w:proofErr w:type="spellStart"/>
-      <w:r>
-        <w:rPr>
-          <w:rFonts w:ascii="Microsoft YaHei Bold" w:eastAsia="Microsoft YaHei Bold" w:hAnsi="Microsoft YaHei Bold" w:cs="Arial" w:hint="eastAsia"/>
-        </w:rPr>
-        <w:t>iBatis</w:t>
-      </w:r>
-      <w:proofErr w:type="spellEnd"/>
-      <w:r>
-        <w:rPr>
-          <w:rFonts w:ascii="Microsoft YaHei Bold" w:eastAsia="Microsoft YaHei Bold" w:hAnsi="Microsoft YaHei Bold" w:cs="Arial" w:hint="eastAsia"/>
-        </w:rPr>
-        <w:t>框架。数据库为Oracle。前端使用JavaScript、</w:t>
-      </w:r>
-      <w:proofErr w:type="spellStart"/>
-      <w:r>
-        <w:rPr>
-          <w:rFonts w:ascii="Microsoft YaHei Bold" w:eastAsia="Microsoft YaHei Bold" w:hAnsi="Microsoft YaHei Bold" w:cs="Arial" w:hint="eastAsia"/>
-        </w:rPr>
-        <w:t>jQuery</w:t>
-      </w:r>
-      <w:proofErr w:type="spellEnd"/>
-      <w:r>
-        <w:rPr>
-          <w:rFonts w:ascii="Microsoft YaHei Bold" w:eastAsia="Microsoft YaHei Bold" w:hAnsi="Microsoft YaHei Bold" w:cs="Arial" w:hint="eastAsia"/>
-        </w:rPr>
-        <w:t>和HTML5。</w:t>
+        <w:t xml:space="preserve"> 帮助R&amp;D人员管理物料、BOM、文档和变更号的基于B/S架构的系统。由Java实现，使用Spring和iBatis框架。数据库为Oracle。前端使用JavaScript、jQuery和HTML5。</w:t>
       </w:r>
     </w:p>
     <w:p>
@@ -1004,21 +971,7 @@
         <w:rPr>
           <w:rFonts w:ascii="Microsoft YaHei Bold" w:eastAsia="Microsoft YaHei Bold" w:hAnsi="Microsoft YaHei Bold" w:cs="Arial" w:hint="eastAsia"/>
         </w:rPr>
-        <w:t>参与与客户的需求收集，设计数据库，实现了产品管理、客户管理、订单管理和销售统计模块。使用</w:t>
-      </w:r>
-      <w:proofErr w:type="spellStart"/>
-      <w:r>
-        <w:rPr>
-          <w:rFonts w:ascii="Microsoft YaHei Bold" w:eastAsia="Microsoft YaHei Bold" w:hAnsi="Microsoft YaHei Bold" w:cs="Arial" w:hint="eastAsia"/>
-        </w:rPr>
-        <w:t>jQuery</w:t>
-      </w:r>
-      <w:proofErr w:type="spellEnd"/>
-      <w:r>
-        <w:rPr>
-          <w:rFonts w:ascii="Microsoft YaHei Bold" w:eastAsia="Microsoft YaHei Bold" w:hAnsi="Microsoft YaHei Bold" w:cs="Arial" w:hint="eastAsia"/>
-        </w:rPr>
-        <w:t xml:space="preserve"> Mobile来适应移动设备浏览器。</w:t>
+        <w:t>参与与客户的需求收集，设计数据库，实现了产品管理、客户管理、订单管理和销售统计模块。使用jQuery Mobile来适应移动设备浏览器。</w:t>
       </w:r>
     </w:p>
     <w:p>
@@ -1053,19 +1006,11 @@
         </w:rPr>
         <w:t>/</w:t>
       </w:r>
-      <w:proofErr w:type="spellStart"/>
-      <w:r>
-        <w:rPr>
-          <w:rFonts w:ascii="Microsoft YaHei Bold" w:eastAsia="Microsoft YaHei Bold" w:hAnsi="Microsoft YaHei Bold" w:cs="Arial" w:hint="eastAsia"/>
-        </w:rPr>
-        <w:t>iBatis</w:t>
-      </w:r>
-      <w:proofErr w:type="spellEnd"/>
-      <w:r>
-        <w:rPr>
-          <w:rFonts w:ascii="Microsoft YaHei Bold" w:eastAsia="Microsoft YaHei Bold" w:hAnsi="Microsoft YaHei Bold" w:cs="Arial" w:hint="eastAsia"/>
-        </w:rPr>
-        <w:t>框架实现</w:t>
+      <w:r>
+        <w:rPr>
+          <w:rFonts w:ascii="Microsoft YaHei Bold" w:eastAsia="Microsoft YaHei Bold" w:hAnsi="Microsoft YaHei Bold" w:cs="Arial" w:hint="eastAsia"/>
+        </w:rPr>
+        <w:t>iBatis框架实现</w:t>
       </w:r>
       <w:r>
         <w:rPr>
@@ -1253,23 +1198,7 @@
           <w:rFonts w:ascii="Microsoft YaHei Bold" w:eastAsia="Microsoft YaHei Bold" w:hAnsi="Microsoft YaHei Bold" w:cs="Arial" w:hint="eastAsia"/>
           <w:b w:val="0"/>
         </w:rPr>
-        <w:t>首先培训了</w:t>
-      </w:r>
-      <w:proofErr w:type="spellStart"/>
-      <w:r>
-        <w:rPr>
-          <w:rFonts w:ascii="Microsoft YaHei Bold" w:eastAsia="Microsoft YaHei Bold" w:hAnsi="Microsoft YaHei Bold" w:cs="Arial" w:hint="eastAsia"/>
-          <w:b w:val="0"/>
-        </w:rPr>
-        <w:t>JavaEE</w:t>
-      </w:r>
-      <w:proofErr w:type="spellEnd"/>
-      <w:r>
-        <w:rPr>
-          <w:rFonts w:ascii="Microsoft YaHei Bold" w:eastAsia="Microsoft YaHei Bold" w:hAnsi="Microsoft YaHei Bold" w:cs="Arial" w:hint="eastAsia"/>
-          <w:b w:val="0"/>
-        </w:rPr>
-        <w:t>，软技能和花旗银行流程。然后为网上银行系统添加新页面。</w:t>
+        <w:t>首先培训了JavaEE，软技能和花旗银行流程。然后为网上银行系统添加新页面。</w:t>
       </w:r>
     </w:p>
     <w:p>
@@ -1443,21 +1372,7 @@
         <w:rPr>
           <w:rFonts w:ascii="Microsoft YaHei Bold" w:eastAsia="Microsoft YaHei Bold" w:hAnsi="Microsoft YaHei Bold" w:cs="Arial" w:hint="eastAsia"/>
         </w:rPr>
-        <w:t>毕业设计的个人项目，对于运行在Linux Container里的程序，通过监控Linux Container和动态修改container的资源来实现弹性。使用</w:t>
-      </w:r>
-      <w:proofErr w:type="spellStart"/>
-      <w:r>
-        <w:rPr>
-          <w:rFonts w:ascii="Microsoft YaHei Bold" w:eastAsia="Microsoft YaHei Bold" w:hAnsi="Microsoft YaHei Bold" w:cs="Arial" w:hint="eastAsia"/>
-        </w:rPr>
-        <w:t>Docker</w:t>
-      </w:r>
-      <w:proofErr w:type="spellEnd"/>
-      <w:r>
-        <w:rPr>
-          <w:rFonts w:ascii="Microsoft YaHei Bold" w:eastAsia="Microsoft YaHei Bold" w:hAnsi="Microsoft YaHei Bold" w:cs="Arial" w:hint="eastAsia"/>
-        </w:rPr>
-        <w:t>来管理Linux Container</w:t>
+        <w:t>毕业设计的个人项目，对于运行在Linux Container里的程序，通过监控Linux Container和动态修改container的资源来实现弹性。使用Docker来管理Linux Container</w:t>
       </w:r>
       <w:r>
         <w:rPr>
@@ -1642,30 +1557,8 @@
         <w:rPr>
           <w:rFonts w:ascii="Microsoft YaHei Bold" w:eastAsia="Microsoft YaHei Bold" w:hAnsi="Microsoft YaHei Bold" w:cs="Arial"/>
         </w:rPr>
-        <w:t xml:space="preserve">, </w:t>
-      </w:r>
-      <w:proofErr w:type="spellStart"/>
-      <w:r>
-        <w:rPr>
-          <w:rFonts w:ascii="Microsoft YaHei Bold" w:eastAsia="Microsoft YaHei Bold" w:hAnsi="Microsoft YaHei Bold" w:cs="Arial"/>
-        </w:rPr>
-        <w:t>Taskflow</w:t>
-      </w:r>
-      <w:proofErr w:type="spellEnd"/>
-      <w:r>
-        <w:rPr>
-          <w:rFonts w:ascii="Microsoft YaHei Bold" w:eastAsia="Microsoft YaHei Bold" w:hAnsi="Microsoft YaHei Bold" w:cs="Arial"/>
-        </w:rPr>
-        <w:t xml:space="preserve">, </w:t>
-      </w:r>
-      <w:proofErr w:type="spellStart"/>
-      <w:r>
-        <w:rPr>
-          <w:rFonts w:ascii="Microsoft YaHei Bold" w:eastAsia="Microsoft YaHei Bold" w:hAnsi="Microsoft YaHei Bold" w:cs="Arial"/>
-        </w:rPr>
-        <w:t>paramiko</w:t>
-      </w:r>
-      <w:proofErr w:type="spellEnd"/>
+        <w:t>, Taskflow, paramiko</w:t>
+      </w:r>
       <w:r>
         <w:rPr>
           <w:rFonts w:ascii="Microsoft YaHei Bold" w:eastAsia="Microsoft YaHei Bold" w:hAnsi="Microsoft YaHei Bold" w:cs="Arial" w:hint="eastAsia"/>
@@ -1781,21 +1674,7 @@
         <w:rPr>
           <w:rFonts w:ascii="Microsoft YaHei Bold" w:eastAsia="Microsoft YaHei Bold" w:hAnsi="Microsoft YaHei Bold" w:cs="Arial" w:hint="eastAsia"/>
         </w:rPr>
-        <w:t>一个桌面程序，可以收集通过本地网卡的数据报并进行分析。使用c和</w:t>
-      </w:r>
-      <w:proofErr w:type="spellStart"/>
-      <w:r>
-        <w:rPr>
-          <w:rFonts w:ascii="Microsoft YaHei Bold" w:eastAsia="Microsoft YaHei Bold" w:hAnsi="Microsoft YaHei Bold" w:cs="Arial" w:hint="eastAsia"/>
-        </w:rPr>
-        <w:t>Winpcap</w:t>
-      </w:r>
-      <w:proofErr w:type="spellEnd"/>
-      <w:r>
-        <w:rPr>
-          <w:rFonts w:ascii="Microsoft YaHei Bold" w:eastAsia="Microsoft YaHei Bold" w:hAnsi="Microsoft YaHei Bold" w:cs="Arial" w:hint="eastAsia"/>
-        </w:rPr>
-        <w:t>实现。</w:t>
+        <w:t>一个桌面程序，可以收集通过本地网卡的数据报并进行分析。使用c和Winpcap实现。</w:t>
       </w:r>
       <w:r>
         <w:rPr>
@@ -1901,39 +1780,7 @@
                 <w:rFonts w:ascii="Microsoft YaHei Bold" w:eastAsia="Microsoft YaHei Bold" w:hAnsi="Microsoft YaHei Bold" w:cs="Arial"/>
                 <w:bCs/>
               </w:rPr>
-              <w:t xml:space="preserve">Java, Spring, Spring MVC, </w:t>
-            </w:r>
-            <w:proofErr w:type="spellStart"/>
-            <w:r>
-              <w:rPr>
-                <w:rFonts w:ascii="Microsoft YaHei Bold" w:eastAsia="Microsoft YaHei Bold" w:hAnsi="Microsoft YaHei Bold" w:cs="Arial"/>
-                <w:bCs/>
-              </w:rPr>
-              <w:t>iBatis</w:t>
-            </w:r>
-            <w:proofErr w:type="spellEnd"/>
-            <w:r>
-              <w:rPr>
-                <w:rFonts w:ascii="Microsoft YaHei Bold" w:eastAsia="Microsoft YaHei Bold" w:hAnsi="Microsoft YaHei Bold" w:cs="Arial"/>
-                <w:bCs/>
-              </w:rPr>
-              <w:t xml:space="preserve">, Oracle, JavaScript, </w:t>
-            </w:r>
-            <w:proofErr w:type="spellStart"/>
-            <w:r>
-              <w:rPr>
-                <w:rFonts w:ascii="Microsoft YaHei Bold" w:eastAsia="Microsoft YaHei Bold" w:hAnsi="Microsoft YaHei Bold" w:cs="Arial"/>
-                <w:bCs/>
-              </w:rPr>
-              <w:t>jQuery</w:t>
-            </w:r>
-            <w:proofErr w:type="spellEnd"/>
-            <w:r>
-              <w:rPr>
-                <w:rFonts w:ascii="Microsoft YaHei Bold" w:eastAsia="Microsoft YaHei Bold" w:hAnsi="Microsoft YaHei Bold" w:cs="Arial"/>
-                <w:bCs/>
-              </w:rPr>
-              <w:t xml:space="preserve"> and Python.   </w:t>
+              <w:t xml:space="preserve">Java, Spring, Spring MVC, iBatis, Oracle, JavaScript, jQuery and Python.   </w:t>
             </w:r>
           </w:p>
           <w:p>
@@ -1974,78 +1821,14 @@
                 <w:rFonts w:ascii="Microsoft YaHei Bold" w:eastAsia="Microsoft YaHei Bold" w:hAnsi="Microsoft YaHei Bold" w:cs="Arial"/>
                 <w:bCs/>
               </w:rPr>
-              <w:t xml:space="preserve">TDD, Scrum, Design patterns, </w:t>
-            </w:r>
-            <w:proofErr w:type="spellStart"/>
-            <w:r>
-              <w:rPr>
-                <w:rFonts w:ascii="Microsoft YaHei Bold" w:eastAsia="Microsoft YaHei Bold" w:hAnsi="Microsoft YaHei Bold" w:cs="Arial"/>
-                <w:bCs/>
-              </w:rPr>
-              <w:t>git</w:t>
-            </w:r>
-            <w:proofErr w:type="spellEnd"/>
-            <w:r>
-              <w:rPr>
-                <w:rFonts w:ascii="Microsoft YaHei Bold" w:eastAsia="Microsoft YaHei Bold" w:hAnsi="Microsoft YaHei Bold" w:cs="Arial"/>
-                <w:bCs/>
-              </w:rPr>
-              <w:t xml:space="preserve">, </w:t>
-            </w:r>
-            <w:proofErr w:type="spellStart"/>
-            <w:r>
-              <w:rPr>
-                <w:rFonts w:ascii="Microsoft YaHei Bold" w:eastAsia="Microsoft YaHei Bold" w:hAnsi="Microsoft YaHei Bold" w:cs="Arial"/>
-                <w:bCs/>
-              </w:rPr>
-              <w:t>JUnit</w:t>
-            </w:r>
-            <w:proofErr w:type="spellEnd"/>
-            <w:r>
-              <w:rPr>
-                <w:rFonts w:ascii="Microsoft YaHei Bold" w:eastAsia="Microsoft YaHei Bold" w:hAnsi="Microsoft YaHei Bold" w:cs="Arial"/>
-                <w:bCs/>
-              </w:rPr>
-              <w:t xml:space="preserve">, Cucumber, SQL, MySQL, OpenStack, </w:t>
-            </w:r>
-            <w:proofErr w:type="spellStart"/>
-            <w:r>
-              <w:rPr>
-                <w:rFonts w:ascii="Microsoft YaHei Bold" w:eastAsia="Microsoft YaHei Bold" w:hAnsi="Microsoft YaHei Bold" w:cs="Arial"/>
-                <w:bCs/>
-              </w:rPr>
-              <w:t>Dja</w:t>
+              <w:t>TDD, Scrum, Design patterns, git, JUnit, Cucumber, SQL, MySQL, OpenStack, Dja</w:t>
             </w:r>
             <w:r>
               <w:rPr>
                 <w:rFonts w:ascii="Microsoft YaHei Bold" w:eastAsia="Microsoft YaHei Bold" w:hAnsi="Microsoft YaHei Bold" w:cs="Arial"/>
                 <w:bCs/>
               </w:rPr>
-              <w:t>ngo</w:t>
-            </w:r>
-            <w:proofErr w:type="spellEnd"/>
-            <w:r>
-              <w:rPr>
-                <w:rFonts w:ascii="Microsoft YaHei Bold" w:eastAsia="Microsoft YaHei Bold" w:hAnsi="Microsoft YaHei Bold" w:cs="Arial"/>
-                <w:bCs/>
-              </w:rPr>
-              <w:t xml:space="preserve">, Linux, KVM, </w:t>
-            </w:r>
-            <w:proofErr w:type="spellStart"/>
-            <w:r>
-              <w:rPr>
-                <w:rFonts w:ascii="Microsoft YaHei Bold" w:eastAsia="Microsoft YaHei Bold" w:hAnsi="Microsoft YaHei Bold" w:cs="Arial"/>
-                <w:bCs/>
-              </w:rPr>
-              <w:t>Docker</w:t>
-            </w:r>
-            <w:proofErr w:type="spellEnd"/>
-            <w:r>
-              <w:rPr>
-                <w:rFonts w:ascii="Microsoft YaHei Bold" w:eastAsia="Microsoft YaHei Bold" w:hAnsi="Microsoft YaHei Bold" w:cs="Arial"/>
-                <w:bCs/>
-              </w:rPr>
-              <w:t>, HTML5.</w:t>
+              <w:t>ngo, Linux, KVM, Docker, HTML5.</w:t>
             </w:r>
           </w:p>
         </w:tc>
@@ -2057,8 +1840,6 @@
           <w:rFonts w:ascii="Microsoft YaHei Bold" w:eastAsia="Microsoft YaHei Bold" w:hAnsi="Microsoft YaHei Bold"/>
         </w:rPr>
       </w:pPr>
-      <w:bookmarkStart w:id="0" w:name="_GoBack"/>
-      <w:bookmarkEnd w:id="0"/>
     </w:p>
     <w:sectPr>
       <w:headerReference w:type="default" r:id="rId8"/>

</xml_diff>